<commit_message>
Production 1081 - shorter debounce
</commit_message>
<xml_diff>
--- a/Documentation/Windows IoT PowerShell Notes.docx
+++ b/Documentation/Windows IoT PowerShell Notes.docx
@@ -15,23 +15,7 @@
           <w:sz w:val="44"/>
           <w:szCs w:val="44"/>
         </w:rPr>
-        <w:t xml:space="preserve">Windows </w:t>
-      </w:r>
-      <w:proofErr w:type="spellStart"/>
-      <w:r>
-        <w:rPr>
-          <w:sz w:val="44"/>
-          <w:szCs w:val="44"/>
-        </w:rPr>
-        <w:t>IoT</w:t>
-      </w:r>
-      <w:proofErr w:type="spellEnd"/>
-      <w:r>
-        <w:rPr>
-          <w:sz w:val="44"/>
-          <w:szCs w:val="44"/>
-        </w:rPr>
-        <w:t xml:space="preserve"> PowerShell Notes</w:t>
+        <w:t>Windows IoT PowerShell Notes</w:t>
       </w:r>
     </w:p>
     <w:tbl>
@@ -125,36 +109,57 @@
                 <w:szCs w:val="24"/>
               </w:rPr>
             </w:pPr>
-          </w:p>
-        </w:tc>
-        <w:tc>
-          <w:tcPr>
-            <w:tcW w:w="3294" w:type="dxa"/>
-            <w:vAlign w:val="center"/>
-          </w:tcPr>
-          <w:p>
-            <w:pPr>
-              <w:jc w:val="center"/>
-              <w:rPr>
-                <w:sz w:val="24"/>
-                <w:szCs w:val="24"/>
-              </w:rPr>
-            </w:pPr>
-          </w:p>
-        </w:tc>
-        <w:tc>
-          <w:tcPr>
-            <w:tcW w:w="3294" w:type="dxa"/>
-            <w:vAlign w:val="center"/>
-          </w:tcPr>
-          <w:p>
-            <w:pPr>
-              <w:jc w:val="center"/>
-              <w:rPr>
-                <w:sz w:val="24"/>
-                <w:szCs w:val="24"/>
-              </w:rPr>
-            </w:pPr>
+            <w:r>
+              <w:rPr>
+                <w:sz w:val="24"/>
+                <w:szCs w:val="24"/>
+              </w:rPr>
+              <w:t>Connect To Device – Step 1</w:t>
+            </w:r>
+          </w:p>
+        </w:tc>
+        <w:tc>
+          <w:tcPr>
+            <w:tcW w:w="3294" w:type="dxa"/>
+            <w:vAlign w:val="center"/>
+          </w:tcPr>
+          <w:p>
+            <w:pPr>
+              <w:jc w:val="center"/>
+              <w:rPr>
+                <w:sz w:val="24"/>
+                <w:szCs w:val="24"/>
+              </w:rPr>
+            </w:pPr>
+            <w:r>
+              <w:rPr>
+                <w:sz w:val="24"/>
+                <w:szCs w:val="24"/>
+              </w:rPr>
+              <w:t>Start WinRM service</w:t>
+            </w:r>
+          </w:p>
+        </w:tc>
+        <w:tc>
+          <w:tcPr>
+            <w:tcW w:w="3294" w:type="dxa"/>
+            <w:vAlign w:val="center"/>
+          </w:tcPr>
+          <w:p>
+            <w:pPr>
+              <w:jc w:val="center"/>
+              <w:rPr>
+                <w:sz w:val="24"/>
+                <w:szCs w:val="24"/>
+              </w:rPr>
+            </w:pPr>
+            <w:r>
+              <w:rPr>
+                <w:sz w:val="24"/>
+                <w:szCs w:val="24"/>
+              </w:rPr>
+              <w:t>Net start WinRM</w:t>
+            </w:r>
           </w:p>
         </w:tc>
         <w:tc>
@@ -192,58 +197,148 @@
                 <w:sz w:val="24"/>
                 <w:szCs w:val="24"/>
               </w:rPr>
-              <w:t>Change Administrator Password</w:t>
-            </w:r>
-          </w:p>
-        </w:tc>
-        <w:tc>
-          <w:tcPr>
-            <w:tcW w:w="3294" w:type="dxa"/>
-            <w:vAlign w:val="center"/>
-          </w:tcPr>
-          <w:p>
-            <w:pPr>
-              <w:jc w:val="center"/>
-              <w:rPr>
-                <w:sz w:val="24"/>
-                <w:szCs w:val="24"/>
-              </w:rPr>
-            </w:pPr>
-          </w:p>
-        </w:tc>
-        <w:tc>
-          <w:tcPr>
-            <w:tcW w:w="3294" w:type="dxa"/>
-            <w:vAlign w:val="center"/>
-          </w:tcPr>
-          <w:p>
-            <w:pPr>
-              <w:jc w:val="center"/>
+              <w:t>Connect To Device – Step 1</w:t>
+            </w:r>
+          </w:p>
+        </w:tc>
+        <w:tc>
+          <w:tcPr>
+            <w:tcW w:w="3294" w:type="dxa"/>
+            <w:vAlign w:val="center"/>
+          </w:tcPr>
+          <w:p>
+            <w:pPr>
+              <w:jc w:val="center"/>
+              <w:rPr>
+                <w:sz w:val="24"/>
+                <w:szCs w:val="24"/>
+              </w:rPr>
+            </w:pPr>
+            <w:r>
+              <w:rPr>
+                <w:sz w:val="24"/>
+                <w:szCs w:val="24"/>
+              </w:rPr>
+              <w:t>Let windows know you trust the device</w:t>
+            </w:r>
+          </w:p>
+        </w:tc>
+        <w:tc>
+          <w:tcPr>
+            <w:tcW w:w="3294" w:type="dxa"/>
+            <w:vAlign w:val="center"/>
+          </w:tcPr>
+          <w:p>
+            <w:pPr>
+              <w:jc w:val="center"/>
+              <w:rPr>
+                <w:sz w:val="24"/>
+                <w:szCs w:val="24"/>
+              </w:rPr>
+            </w:pPr>
+            <w:r>
+              <w:rPr>
+                <w:sz w:val="24"/>
+                <w:szCs w:val="24"/>
+              </w:rPr>
+              <w:t xml:space="preserve">Set-Item WSMan:\localhost\Client\TrustedHosts -Value </w:t>
+            </w:r>
+            <w:r>
               <w:rPr>
                 <w:b/>
                 <w:i/>
                 <w:sz w:val="24"/>
                 <w:szCs w:val="24"/>
               </w:rPr>
-            </w:pPr>
-            <w:r>
-              <w:rPr>
-                <w:sz w:val="24"/>
-                <w:szCs w:val="24"/>
-              </w:rPr>
-              <w:t xml:space="preserve">net user Administrator </w:t>
-            </w:r>
-            <w:proofErr w:type="spellStart"/>
-            <w:r>
+              <w:t>10.0.199.127</w:t>
+            </w:r>
+          </w:p>
+        </w:tc>
+        <w:tc>
+          <w:tcPr>
+            <w:tcW w:w="3294" w:type="dxa"/>
+            <w:vAlign w:val="center"/>
+          </w:tcPr>
+          <w:p>
+            <w:pPr>
+              <w:jc w:val="center"/>
+              <w:rPr>
+                <w:sz w:val="24"/>
+                <w:szCs w:val="24"/>
+              </w:rPr>
+            </w:pPr>
+          </w:p>
+        </w:tc>
+      </w:tr>
+      <w:tr>
+        <w:tc>
+          <w:tcPr>
+            <w:tcW w:w="3294" w:type="dxa"/>
+            <w:vAlign w:val="center"/>
+          </w:tcPr>
+          <w:p>
+            <w:pPr>
+              <w:jc w:val="center"/>
+              <w:rPr>
+                <w:sz w:val="24"/>
+                <w:szCs w:val="24"/>
+              </w:rPr>
+            </w:pPr>
+            <w:r>
+              <w:rPr>
+                <w:sz w:val="24"/>
+                <w:szCs w:val="24"/>
+              </w:rPr>
+              <w:t>Change Administrator Password</w:t>
+            </w:r>
+          </w:p>
+        </w:tc>
+        <w:tc>
+          <w:tcPr>
+            <w:tcW w:w="3294" w:type="dxa"/>
+            <w:vAlign w:val="center"/>
+          </w:tcPr>
+          <w:p>
+            <w:pPr>
+              <w:jc w:val="center"/>
+              <w:rPr>
+                <w:sz w:val="24"/>
+                <w:szCs w:val="24"/>
+              </w:rPr>
+            </w:pPr>
+          </w:p>
+        </w:tc>
+        <w:tc>
+          <w:tcPr>
+            <w:tcW w:w="3294" w:type="dxa"/>
+            <w:vAlign w:val="center"/>
+          </w:tcPr>
+          <w:p>
+            <w:pPr>
+              <w:jc w:val="center"/>
               <w:rPr>
                 <w:b/>
                 <w:i/>
                 <w:sz w:val="24"/>
                 <w:szCs w:val="24"/>
               </w:rPr>
+            </w:pPr>
+            <w:r>
+              <w:rPr>
+                <w:sz w:val="24"/>
+                <w:szCs w:val="24"/>
+              </w:rPr>
+              <w:t xml:space="preserve">net user Administrator </w:t>
+            </w:r>
+            <w:r>
+              <w:rPr>
+                <w:b/>
+                <w:i/>
+                <w:sz w:val="24"/>
+                <w:szCs w:val="24"/>
+              </w:rPr>
               <w:t>newpassword</w:t>
             </w:r>
-            <w:proofErr w:type="spellEnd"/>
           </w:p>
         </w:tc>
         <w:tc>
@@ -276,99 +371,51 @@
                 <w:szCs w:val="24"/>
               </w:rPr>
             </w:pPr>
-            <w:r>
-              <w:rPr>
-                <w:sz w:val="24"/>
-                <w:szCs w:val="24"/>
-              </w:rPr>
-              <w:t>Connect To Device – Step 1</w:t>
-            </w:r>
-          </w:p>
-        </w:tc>
-        <w:tc>
-          <w:tcPr>
-            <w:tcW w:w="3294" w:type="dxa"/>
-            <w:vAlign w:val="center"/>
-          </w:tcPr>
-          <w:p>
-            <w:pPr>
-              <w:jc w:val="center"/>
-              <w:rPr>
-                <w:sz w:val="24"/>
-                <w:szCs w:val="24"/>
-              </w:rPr>
-            </w:pPr>
-            <w:r>
-              <w:rPr>
-                <w:sz w:val="24"/>
-                <w:szCs w:val="24"/>
-              </w:rPr>
-              <w:t xml:space="preserve">Start </w:t>
-            </w:r>
-            <w:proofErr w:type="spellStart"/>
-            <w:r>
-              <w:rPr>
-                <w:sz w:val="24"/>
-                <w:szCs w:val="24"/>
-              </w:rPr>
-              <w:t>WinRM</w:t>
-            </w:r>
-            <w:proofErr w:type="spellEnd"/>
-            <w:r>
-              <w:rPr>
-                <w:sz w:val="24"/>
-                <w:szCs w:val="24"/>
-              </w:rPr>
-              <w:t xml:space="preserve"> service</w:t>
-            </w:r>
-          </w:p>
-        </w:tc>
-        <w:tc>
-          <w:tcPr>
-            <w:tcW w:w="3294" w:type="dxa"/>
-            <w:vAlign w:val="center"/>
-          </w:tcPr>
-          <w:p>
-            <w:pPr>
-              <w:jc w:val="center"/>
-              <w:rPr>
-                <w:sz w:val="24"/>
-                <w:szCs w:val="24"/>
-              </w:rPr>
-            </w:pPr>
-            <w:r>
-              <w:rPr>
-                <w:sz w:val="24"/>
-                <w:szCs w:val="24"/>
-              </w:rPr>
-              <w:t xml:space="preserve">Net start </w:t>
-            </w:r>
-            <w:proofErr w:type="spellStart"/>
-            <w:r>
-              <w:rPr>
-                <w:sz w:val="24"/>
-                <w:szCs w:val="24"/>
-              </w:rPr>
-              <w:t>WinRM</w:t>
-            </w:r>
-            <w:proofErr w:type="spellEnd"/>
-          </w:p>
-        </w:tc>
-        <w:tc>
-          <w:tcPr>
-            <w:tcW w:w="3294" w:type="dxa"/>
-            <w:vAlign w:val="center"/>
-          </w:tcPr>
-          <w:p>
-            <w:pPr>
-              <w:jc w:val="center"/>
-              <w:rPr>
-                <w:sz w:val="24"/>
-                <w:szCs w:val="24"/>
-              </w:rPr>
-            </w:pPr>
-            <w:bookmarkStart w:id="0" w:name="_GoBack"/>
-            <w:bookmarkEnd w:id="0"/>
+          </w:p>
+        </w:tc>
+        <w:tc>
+          <w:tcPr>
+            <w:tcW w:w="3294" w:type="dxa"/>
+            <w:vAlign w:val="center"/>
+          </w:tcPr>
+          <w:p>
+            <w:pPr>
+              <w:jc w:val="center"/>
+              <w:rPr>
+                <w:sz w:val="24"/>
+                <w:szCs w:val="24"/>
+              </w:rPr>
+            </w:pPr>
+          </w:p>
+        </w:tc>
+        <w:tc>
+          <w:tcPr>
+            <w:tcW w:w="3294" w:type="dxa"/>
+            <w:vAlign w:val="center"/>
+          </w:tcPr>
+          <w:p>
+            <w:pPr>
+              <w:jc w:val="center"/>
+              <w:rPr>
+                <w:sz w:val="24"/>
+                <w:szCs w:val="24"/>
+              </w:rPr>
+            </w:pPr>
+          </w:p>
+        </w:tc>
+        <w:tc>
+          <w:tcPr>
+            <w:tcW w:w="3294" w:type="dxa"/>
+            <w:vAlign w:val="center"/>
+          </w:tcPr>
+          <w:p>
+            <w:pPr>
+              <w:jc w:val="center"/>
+              <w:rPr>
+                <w:sz w:val="24"/>
+                <w:szCs w:val="24"/>
+              </w:rPr>
+            </w:pPr>
           </w:p>
         </w:tc>
       </w:tr>
@@ -386,95 +433,118 @@
                 <w:szCs w:val="24"/>
               </w:rPr>
             </w:pPr>
-            <w:r>
-              <w:rPr>
-                <w:sz w:val="24"/>
-                <w:szCs w:val="24"/>
-              </w:rPr>
-              <w:t>Connect To Device</w:t>
-            </w:r>
-            <w:r>
-              <w:rPr>
-                <w:sz w:val="24"/>
-                <w:szCs w:val="24"/>
-              </w:rPr>
-              <w:t xml:space="preserve"> – Step 1</w:t>
-            </w:r>
-          </w:p>
-        </w:tc>
-        <w:tc>
-          <w:tcPr>
-            <w:tcW w:w="3294" w:type="dxa"/>
-            <w:vAlign w:val="center"/>
-          </w:tcPr>
-          <w:p>
-            <w:pPr>
-              <w:jc w:val="center"/>
-              <w:rPr>
-                <w:sz w:val="24"/>
-                <w:szCs w:val="24"/>
-              </w:rPr>
-            </w:pPr>
-            <w:r>
-              <w:rPr>
-                <w:sz w:val="24"/>
-                <w:szCs w:val="24"/>
-              </w:rPr>
-              <w:t>Let windows know you trust the device</w:t>
-            </w:r>
-          </w:p>
-        </w:tc>
-        <w:tc>
-          <w:tcPr>
-            <w:tcW w:w="3294" w:type="dxa"/>
-            <w:vAlign w:val="center"/>
-          </w:tcPr>
-          <w:p>
-            <w:pPr>
-              <w:jc w:val="center"/>
-              <w:rPr>
-                <w:sz w:val="24"/>
-                <w:szCs w:val="24"/>
-              </w:rPr>
-            </w:pPr>
-            <w:r>
-              <w:rPr>
-                <w:sz w:val="24"/>
-                <w:szCs w:val="24"/>
-              </w:rPr>
-              <w:t xml:space="preserve">Set-Item </w:t>
-            </w:r>
-            <w:proofErr w:type="spellStart"/>
-            <w:r>
-              <w:rPr>
-                <w:sz w:val="24"/>
-                <w:szCs w:val="24"/>
-              </w:rPr>
-              <w:t>WSMan</w:t>
-            </w:r>
-            <w:proofErr w:type="spellEnd"/>
-            <w:r>
-              <w:rPr>
-                <w:sz w:val="24"/>
-                <w:szCs w:val="24"/>
-              </w:rPr>
-              <w:t>:\localhost\Client\</w:t>
-            </w:r>
-            <w:proofErr w:type="spellStart"/>
-            <w:r>
-              <w:rPr>
-                <w:sz w:val="24"/>
-                <w:szCs w:val="24"/>
-              </w:rPr>
-              <w:t>TrustedHosts</w:t>
-            </w:r>
-            <w:proofErr w:type="spellEnd"/>
-            <w:r>
-              <w:rPr>
-                <w:sz w:val="24"/>
-                <w:szCs w:val="24"/>
-              </w:rPr>
-              <w:t xml:space="preserve"> -Value </w:t>
+          </w:p>
+        </w:tc>
+        <w:tc>
+          <w:tcPr>
+            <w:tcW w:w="3294" w:type="dxa"/>
+            <w:vAlign w:val="center"/>
+          </w:tcPr>
+          <w:p>
+            <w:pPr>
+              <w:jc w:val="center"/>
+              <w:rPr>
+                <w:sz w:val="24"/>
+                <w:szCs w:val="24"/>
+              </w:rPr>
+            </w:pPr>
+          </w:p>
+        </w:tc>
+        <w:tc>
+          <w:tcPr>
+            <w:tcW w:w="3294" w:type="dxa"/>
+            <w:vAlign w:val="center"/>
+          </w:tcPr>
+          <w:p>
+            <w:pPr>
+              <w:jc w:val="center"/>
+              <w:rPr>
+                <w:sz w:val="24"/>
+                <w:szCs w:val="24"/>
+              </w:rPr>
+            </w:pPr>
+          </w:p>
+        </w:tc>
+        <w:tc>
+          <w:tcPr>
+            <w:tcW w:w="3294" w:type="dxa"/>
+            <w:vAlign w:val="center"/>
+          </w:tcPr>
+          <w:p>
+            <w:pPr>
+              <w:jc w:val="center"/>
+              <w:rPr>
+                <w:sz w:val="24"/>
+                <w:szCs w:val="24"/>
+              </w:rPr>
+            </w:pPr>
+          </w:p>
+        </w:tc>
+      </w:tr>
+      <w:tr>
+        <w:tc>
+          <w:tcPr>
+            <w:tcW w:w="3294" w:type="dxa"/>
+            <w:vAlign w:val="center"/>
+          </w:tcPr>
+          <w:p>
+            <w:pPr>
+              <w:jc w:val="center"/>
+              <w:rPr>
+                <w:sz w:val="24"/>
+                <w:szCs w:val="24"/>
+              </w:rPr>
+            </w:pPr>
+            <w:r>
+              <w:rPr>
+                <w:sz w:val="24"/>
+                <w:szCs w:val="24"/>
+              </w:rPr>
+              <w:t>Connect To Device – Step 2</w:t>
+            </w:r>
+          </w:p>
+        </w:tc>
+        <w:tc>
+          <w:tcPr>
+            <w:tcW w:w="3294" w:type="dxa"/>
+            <w:vAlign w:val="center"/>
+          </w:tcPr>
+          <w:p>
+            <w:pPr>
+              <w:jc w:val="center"/>
+              <w:rPr>
+                <w:sz w:val="24"/>
+                <w:szCs w:val="24"/>
+              </w:rPr>
+            </w:pPr>
+            <w:r>
+              <w:rPr>
+                <w:sz w:val="24"/>
+                <w:szCs w:val="24"/>
+              </w:rPr>
+              <w:t>Start Session</w:t>
+            </w:r>
+          </w:p>
+        </w:tc>
+        <w:tc>
+          <w:tcPr>
+            <w:tcW w:w="3294" w:type="dxa"/>
+            <w:vAlign w:val="center"/>
+          </w:tcPr>
+          <w:p>
+            <w:pPr>
+              <w:jc w:val="center"/>
+              <w:rPr>
+                <w:sz w:val="24"/>
+                <w:szCs w:val="24"/>
+              </w:rPr>
+            </w:pPr>
+            <w:r>
+              <w:rPr>
+                <w:sz w:val="24"/>
+                <w:szCs w:val="24"/>
+              </w:rPr>
+              <w:t xml:space="preserve">Enter-PSSession -ComputerName </w:t>
             </w:r>
             <w:r>
               <w:rPr>
@@ -485,6 +555,22 @@
               </w:rPr>
               <w:t>10.0.199.127</w:t>
             </w:r>
+            <w:r>
+              <w:rPr>
+                <w:sz w:val="24"/>
+                <w:szCs w:val="24"/>
+              </w:rPr>
+              <w:t xml:space="preserve"> -Credential </w:t>
+            </w:r>
+            <w:r>
+              <w:rPr>
+                <w:b/>
+                <w:i/>
+                <w:sz w:val="24"/>
+                <w:szCs w:val="24"/>
+              </w:rPr>
+              <w:t>10.0.199.127\Administrator</w:t>
+            </w:r>
           </w:p>
         </w:tc>
         <w:tc>
@@ -522,115 +608,51 @@
                 <w:sz w:val="24"/>
                 <w:szCs w:val="24"/>
               </w:rPr>
-              <w:t xml:space="preserve">Connect To Device – Step </w:t>
-            </w:r>
-            <w:r>
-              <w:rPr>
-                <w:sz w:val="24"/>
-                <w:szCs w:val="24"/>
-              </w:rPr>
-              <w:t>2</w:t>
-            </w:r>
-          </w:p>
-        </w:tc>
-        <w:tc>
-          <w:tcPr>
-            <w:tcW w:w="3294" w:type="dxa"/>
-            <w:vAlign w:val="center"/>
-          </w:tcPr>
-          <w:p>
-            <w:pPr>
-              <w:jc w:val="center"/>
-              <w:rPr>
-                <w:sz w:val="24"/>
-                <w:szCs w:val="24"/>
-              </w:rPr>
-            </w:pPr>
-            <w:r>
-              <w:rPr>
-                <w:sz w:val="24"/>
-                <w:szCs w:val="24"/>
-              </w:rPr>
-              <w:t>Start Session</w:t>
-            </w:r>
-          </w:p>
-        </w:tc>
-        <w:tc>
-          <w:tcPr>
-            <w:tcW w:w="3294" w:type="dxa"/>
-            <w:vAlign w:val="center"/>
-          </w:tcPr>
-          <w:p>
-            <w:pPr>
-              <w:jc w:val="center"/>
-              <w:rPr>
-                <w:sz w:val="24"/>
-                <w:szCs w:val="24"/>
-              </w:rPr>
-            </w:pPr>
-            <w:r>
-              <w:rPr>
-                <w:sz w:val="24"/>
-                <w:szCs w:val="24"/>
-              </w:rPr>
-              <w:t>Enter-</w:t>
-            </w:r>
-            <w:proofErr w:type="spellStart"/>
-            <w:r>
-              <w:rPr>
-                <w:sz w:val="24"/>
-                <w:szCs w:val="24"/>
-              </w:rPr>
-              <w:t>PSSession</w:t>
-            </w:r>
-            <w:proofErr w:type="spellEnd"/>
-            <w:r>
-              <w:rPr>
-                <w:sz w:val="24"/>
-                <w:szCs w:val="24"/>
-              </w:rPr>
-              <w:t xml:space="preserve"> -</w:t>
-            </w:r>
-            <w:proofErr w:type="spellStart"/>
-            <w:r>
-              <w:rPr>
-                <w:sz w:val="24"/>
-                <w:szCs w:val="24"/>
-              </w:rPr>
-              <w:t>ComputerName</w:t>
-            </w:r>
-            <w:proofErr w:type="spellEnd"/>
-            <w:r>
-              <w:rPr>
-                <w:sz w:val="24"/>
-                <w:szCs w:val="24"/>
-              </w:rPr>
-              <w:t xml:space="preserve"> </w:t>
-            </w:r>
-            <w:r>
-              <w:rPr>
-                <w:b/>
-                <w:i/>
-                <w:sz w:val="24"/>
-                <w:szCs w:val="24"/>
-              </w:rPr>
-              <w:t>10.0.199.127</w:t>
-            </w:r>
-            <w:r>
-              <w:rPr>
-                <w:sz w:val="24"/>
-                <w:szCs w:val="24"/>
-              </w:rPr>
-              <w:t xml:space="preserve"> -Credential </w:t>
-            </w:r>
-            <w:r>
-              <w:rPr>
-                <w:b/>
-                <w:i/>
-                <w:sz w:val="24"/>
-                <w:szCs w:val="24"/>
-              </w:rPr>
-              <w:t>10.0.199.127\Administrator</w:t>
+              <w:t>Time Server</w:t>
+            </w:r>
+          </w:p>
+        </w:tc>
+        <w:tc>
+          <w:tcPr>
+            <w:tcW w:w="3294" w:type="dxa"/>
+            <w:vAlign w:val="center"/>
+          </w:tcPr>
+          <w:p>
+            <w:pPr>
+              <w:jc w:val="center"/>
+              <w:rPr>
+                <w:sz w:val="24"/>
+                <w:szCs w:val="24"/>
+              </w:rPr>
+            </w:pPr>
+            <w:r>
+              <w:rPr>
+                <w:sz w:val="24"/>
+                <w:szCs w:val="24"/>
+              </w:rPr>
+              <w:t>View</w:t>
+            </w:r>
+          </w:p>
+        </w:tc>
+        <w:tc>
+          <w:tcPr>
+            <w:tcW w:w="3294" w:type="dxa"/>
+            <w:vAlign w:val="center"/>
+          </w:tcPr>
+          <w:p>
+            <w:pPr>
+              <w:jc w:val="center"/>
+              <w:rPr>
+                <w:sz w:val="24"/>
+                <w:szCs w:val="24"/>
+              </w:rPr>
+            </w:pPr>
+            <w:r>
+              <w:rPr>
+                <w:sz w:val="24"/>
+                <w:szCs w:val="24"/>
+              </w:rPr>
+              <w:t>Get-ItemProperty -Path HKLM:\SYSTEM\CurrentControlSet\Services\W32Time\Parameters</w:t>
             </w:r>
           </w:p>
         </w:tc>
@@ -691,121 +713,6 @@
                 <w:sz w:val="24"/>
                 <w:szCs w:val="24"/>
               </w:rPr>
-              <w:t>View</w:t>
-            </w:r>
-          </w:p>
-        </w:tc>
-        <w:tc>
-          <w:tcPr>
-            <w:tcW w:w="3294" w:type="dxa"/>
-            <w:vAlign w:val="center"/>
-          </w:tcPr>
-          <w:p>
-            <w:pPr>
-              <w:jc w:val="center"/>
-              <w:rPr>
-                <w:sz w:val="24"/>
-                <w:szCs w:val="24"/>
-              </w:rPr>
-            </w:pPr>
-            <w:r>
-              <w:rPr>
-                <w:sz w:val="24"/>
-                <w:szCs w:val="24"/>
-              </w:rPr>
-              <w:t>Get-</w:t>
-            </w:r>
-            <w:proofErr w:type="spellStart"/>
-            <w:r>
-              <w:rPr>
-                <w:sz w:val="24"/>
-                <w:szCs w:val="24"/>
-              </w:rPr>
-              <w:t>ItemProperty</w:t>
-            </w:r>
-            <w:proofErr w:type="spellEnd"/>
-            <w:r>
-              <w:rPr>
-                <w:sz w:val="24"/>
-                <w:szCs w:val="24"/>
-              </w:rPr>
-              <w:t xml:space="preserve"> -Path HKLM:\SYSTEM\</w:t>
-            </w:r>
-            <w:proofErr w:type="spellStart"/>
-            <w:r>
-              <w:rPr>
-                <w:sz w:val="24"/>
-                <w:szCs w:val="24"/>
-              </w:rPr>
-              <w:t>CurrentControlSet</w:t>
-            </w:r>
-            <w:proofErr w:type="spellEnd"/>
-            <w:r>
-              <w:rPr>
-                <w:sz w:val="24"/>
-                <w:szCs w:val="24"/>
-              </w:rPr>
-              <w:t>\Services\W32Time\Parameters</w:t>
-            </w:r>
-          </w:p>
-        </w:tc>
-        <w:tc>
-          <w:tcPr>
-            <w:tcW w:w="3294" w:type="dxa"/>
-            <w:vAlign w:val="center"/>
-          </w:tcPr>
-          <w:p>
-            <w:pPr>
-              <w:jc w:val="center"/>
-              <w:rPr>
-                <w:sz w:val="24"/>
-                <w:szCs w:val="24"/>
-              </w:rPr>
-            </w:pPr>
-          </w:p>
-        </w:tc>
-      </w:tr>
-      <w:tr>
-        <w:tc>
-          <w:tcPr>
-            <w:tcW w:w="3294" w:type="dxa"/>
-            <w:vAlign w:val="center"/>
-          </w:tcPr>
-          <w:p>
-            <w:pPr>
-              <w:jc w:val="center"/>
-              <w:rPr>
-                <w:sz w:val="24"/>
-                <w:szCs w:val="24"/>
-              </w:rPr>
-            </w:pPr>
-            <w:r>
-              <w:rPr>
-                <w:sz w:val="24"/>
-                <w:szCs w:val="24"/>
-              </w:rPr>
-              <w:t>Time Server</w:t>
-            </w:r>
-          </w:p>
-        </w:tc>
-        <w:tc>
-          <w:tcPr>
-            <w:tcW w:w="3294" w:type="dxa"/>
-            <w:vAlign w:val="center"/>
-          </w:tcPr>
-          <w:p>
-            <w:pPr>
-              <w:jc w:val="center"/>
-              <w:rPr>
-                <w:sz w:val="24"/>
-                <w:szCs w:val="24"/>
-              </w:rPr>
-            </w:pPr>
-            <w:r>
-              <w:rPr>
-                <w:sz w:val="24"/>
-                <w:szCs w:val="24"/>
-              </w:rPr>
               <w:t>Set</w:t>
             </w:r>
           </w:p>
@@ -835,48 +742,15 @@
                 <w:sz w:val="24"/>
                 <w:szCs w:val="24"/>
               </w:rPr>
-              <w:t>-</w:t>
-            </w:r>
-            <w:proofErr w:type="spellStart"/>
-            <w:r>
-              <w:rPr>
-                <w:sz w:val="24"/>
-                <w:szCs w:val="24"/>
-              </w:rPr>
-              <w:t>ItemProperty</w:t>
-            </w:r>
-            <w:proofErr w:type="spellEnd"/>
-            <w:r>
-              <w:rPr>
-                <w:sz w:val="24"/>
-                <w:szCs w:val="24"/>
-              </w:rPr>
-              <w:t xml:space="preserve"> -Path HKLM:\SYSTEM\</w:t>
-            </w:r>
-            <w:proofErr w:type="spellStart"/>
-            <w:r>
-              <w:rPr>
-                <w:sz w:val="24"/>
-                <w:szCs w:val="24"/>
-              </w:rPr>
-              <w:t>CurrentControl</w:t>
-            </w:r>
-            <w:r>
-              <w:rPr>
-                <w:sz w:val="24"/>
-                <w:szCs w:val="24"/>
-              </w:rPr>
-              <w:t>Set</w:t>
-            </w:r>
-            <w:proofErr w:type="spellEnd"/>
-            <w:r>
-              <w:rPr>
-                <w:sz w:val="24"/>
-                <w:szCs w:val="24"/>
-              </w:rPr>
-              <w:t xml:space="preserve">\Services\W32Time\Parameters –Name </w:t>
-            </w:r>
-            <w:proofErr w:type="spellStart"/>
+              <w:t>-ItemProperty -Path HKLM:\SYSTEM\CurrentControl</w:t>
+            </w:r>
+            <w:r>
+              <w:rPr>
+                <w:sz w:val="24"/>
+                <w:szCs w:val="24"/>
+              </w:rPr>
+              <w:t xml:space="preserve">Set\Services\W32Time\Parameters –Name </w:t>
+            </w:r>
             <w:r>
               <w:rPr>
                 <w:sz w:val="24"/>
@@ -884,7 +758,6 @@
               </w:rPr>
               <w:t>NtpServer</w:t>
             </w:r>
-            <w:proofErr w:type="spellEnd"/>
             <w:r>
               <w:rPr>
                 <w:sz w:val="24"/>
@@ -1150,36 +1023,37 @@
                 <w:sz w:val="24"/>
                 <w:szCs w:val="24"/>
               </w:rPr>
-              <w:t xml:space="preserve">Scheduled Task – Step </w:t>
-            </w:r>
-            <w:r>
-              <w:rPr>
-                <w:sz w:val="24"/>
-                <w:szCs w:val="24"/>
-              </w:rPr>
-              <w:t>2</w:t>
-            </w:r>
-          </w:p>
-        </w:tc>
-        <w:tc>
-          <w:tcPr>
-            <w:tcW w:w="3294" w:type="dxa"/>
-            <w:vAlign w:val="center"/>
-          </w:tcPr>
-          <w:p>
-            <w:pPr>
-              <w:jc w:val="center"/>
-              <w:rPr>
-                <w:sz w:val="24"/>
-                <w:szCs w:val="24"/>
-              </w:rPr>
-            </w:pPr>
-            <w:r>
-              <w:rPr>
-                <w:sz w:val="24"/>
-                <w:szCs w:val="24"/>
-              </w:rPr>
-              <w:t>From a PowerShell session connected to your device, schedule the task to run on boot.</w:t>
+              <w:t>Scheduled Task – Step 2</w:t>
+            </w:r>
+          </w:p>
+        </w:tc>
+        <w:tc>
+          <w:tcPr>
+            <w:tcW w:w="3294" w:type="dxa"/>
+            <w:vAlign w:val="center"/>
+          </w:tcPr>
+          <w:p>
+            <w:pPr>
+              <w:jc w:val="center"/>
+              <w:rPr>
+                <w:sz w:val="24"/>
+                <w:szCs w:val="24"/>
+              </w:rPr>
+            </w:pPr>
+            <w:r>
+              <w:rPr>
+                <w:sz w:val="24"/>
+                <w:szCs w:val="24"/>
+              </w:rPr>
+              <w:t xml:space="preserve">From a PowerShell session connected to your device, schedule the task to run on </w:t>
+            </w:r>
+            <w:r>
+              <w:rPr>
+                <w:sz w:val="24"/>
+                <w:szCs w:val="24"/>
+              </w:rPr>
+              <w:lastRenderedPageBreak/>
+              <w:t>boot.</w:t>
             </w:r>
           </w:p>
         </w:tc>
@@ -1201,7 +1075,6 @@
                 <w:szCs w:val="18"/>
               </w:rPr>
             </w:pPr>
-            <w:proofErr w:type="spellStart"/>
             <w:r>
               <w:rPr>
                 <w:rFonts w:ascii="Segoe UI" w:hAnsi="Segoe UI" w:cs="Segoe UI"/>
@@ -1210,40 +1083,8 @@
                 <w:szCs w:val="21"/>
                 <w:shd w:val="clear" w:color="auto" w:fill="FFFFFF"/>
               </w:rPr>
-              <w:t>schtasks</w:t>
-            </w:r>
-            <w:proofErr w:type="spellEnd"/>
-            <w:r>
-              <w:rPr>
-                <w:rFonts w:ascii="Segoe UI" w:hAnsi="Segoe UI" w:cs="Segoe UI"/>
-                <w:color w:val="333333"/>
-                <w:sz w:val="21"/>
-                <w:szCs w:val="21"/>
-                <w:shd w:val="clear" w:color="auto" w:fill="FFFFFF"/>
-              </w:rPr>
-              <w:t xml:space="preserve"> /Create /SC ONSTART /TN </w:t>
-            </w:r>
-            <w:proofErr w:type="spellStart"/>
-            <w:r>
-              <w:rPr>
-                <w:rFonts w:ascii="Segoe UI" w:hAnsi="Segoe UI" w:cs="Segoe UI"/>
-                <w:color w:val="333333"/>
-                <w:sz w:val="21"/>
-                <w:szCs w:val="21"/>
-                <w:shd w:val="clear" w:color="auto" w:fill="FFFFFF"/>
-              </w:rPr>
-              <w:t>TimeSync</w:t>
-            </w:r>
-            <w:proofErr w:type="spellEnd"/>
-            <w:r>
-              <w:rPr>
-                <w:rFonts w:ascii="Segoe UI" w:hAnsi="Segoe UI" w:cs="Segoe UI"/>
-                <w:color w:val="333333"/>
-                <w:sz w:val="21"/>
-                <w:szCs w:val="21"/>
-                <w:shd w:val="clear" w:color="auto" w:fill="FFFFFF"/>
-              </w:rPr>
-              <w:t xml:space="preserve"> /TR c:\SyncTime.ps1</w:t>
+              <w:lastRenderedPageBreak/>
+              <w:t>schtasks /Create /SC ONSTART /TN TimeSync /TR c:\SyncTime.ps1</w:t>
             </w:r>
           </w:p>
         </w:tc>
@@ -1276,8 +1117,8 @@
     <w:p>
       <w:pPr>
         <w:rPr>
-          <w:rFonts w:ascii="Calibri" w:hAnsi="Calibri"/>
-          <w:color w:val="000000"/>
+          <w:rStyle w:val="Hyperlink"/>
+          <w:rFonts w:ascii="Calibri" w:hAnsi="Calibri"/>
         </w:rPr>
       </w:pPr>
       <w:hyperlink r:id="rId5" w:history="1">
@@ -1293,18 +1134,381 @@
     <w:p>
       <w:pPr>
         <w:rPr>
-          <w:rFonts w:ascii="Calibri" w:hAnsi="Calibri"/>
-          <w:color w:val="000000"/>
+          <w:rStyle w:val="Hyperlink"/>
+          <w:rFonts w:ascii="Calibri" w:hAnsi="Calibri"/>
         </w:rPr>
       </w:pPr>
     </w:p>
     <w:p>
       <w:pPr>
         <w:rPr>
+          <w:color w:val="000000"/>
+        </w:rPr>
+      </w:pPr>
+      <w:r>
+        <w:rPr>
+          <w:color w:val="000000"/>
+        </w:rPr>
+        <w:t xml:space="preserve">Set-Item WSMan:\localhost\Client\TrustedHosts -Value </w:t>
+      </w:r>
+      <w:r>
+        <w:rPr>
+          <w:color w:val="000000"/>
+        </w:rPr>
+        <w:t>m155spark</w:t>
+      </w:r>
+    </w:p>
+    <w:p>
+      <w:pPr>
+        <w:rPr>
+          <w:color w:val="000000"/>
+        </w:rPr>
+      </w:pPr>
+      <w:r>
+        <w:rPr>
+          <w:color w:val="000000"/>
+        </w:rPr>
+        <w:t xml:space="preserve">Set-Item WSMan:\localhost\Client\TrustedHosts -Value </w:t>
+      </w:r>
+      <w:r>
+        <w:rPr>
+          <w:color w:val="000000"/>
+        </w:rPr>
+        <w:t>m</w:t>
+      </w:r>
+      <w:r>
+        <w:rPr>
+          <w:color w:val="000000"/>
+        </w:rPr>
+        <w:t>944</w:t>
+      </w:r>
+      <w:r>
+        <w:rPr>
+          <w:color w:val="000000"/>
+        </w:rPr>
+        <w:t>spark</w:t>
+      </w:r>
+    </w:p>
+    <w:p>
+      <w:pPr>
+        <w:rPr>
+          <w:color w:val="000000"/>
+        </w:rPr>
+      </w:pPr>
+      <w:r>
+        <w:rPr>
+          <w:color w:val="000000"/>
+        </w:rPr>
+        <w:t xml:space="preserve">Set-Item WSMan:\localhost\Client\TrustedHosts -Value </w:t>
+      </w:r>
+      <w:r>
+        <w:rPr>
+          <w:color w:val="000000"/>
+        </w:rPr>
+        <w:t>m1081</w:t>
+      </w:r>
+      <w:r>
+        <w:rPr>
+          <w:color w:val="000000"/>
+        </w:rPr>
+        <w:t>spark</w:t>
+      </w:r>
+    </w:p>
+    <w:p>
+      <w:pPr>
+        <w:rPr>
+          <w:color w:val="000000"/>
+        </w:rPr>
+      </w:pPr>
+      <w:r>
+        <w:rPr>
+          <w:color w:val="000000"/>
+        </w:rPr>
+        <w:t xml:space="preserve">Set-Item WSMan:\localhost\Client\TrustedHosts -Value </w:t>
+      </w:r>
+      <w:r>
+        <w:rPr>
+          <w:color w:val="000000"/>
+        </w:rPr>
+        <w:t>m1087</w:t>
+      </w:r>
+      <w:r>
+        <w:rPr>
+          <w:color w:val="000000"/>
+        </w:rPr>
+        <w:t>spark</w:t>
+      </w:r>
+    </w:p>
+    <w:p>
+      <w:pPr>
+        <w:rPr>
+          <w:color w:val="000000"/>
+        </w:rPr>
+      </w:pPr>
+      <w:r>
+        <w:rPr>
+          <w:color w:val="000000"/>
+        </w:rPr>
+        <w:t xml:space="preserve">Set-Item WSMan:\localhost\Client\TrustedHosts -Value </w:t>
+      </w:r>
+      <w:r>
+        <w:rPr>
+          <w:color w:val="000000"/>
+        </w:rPr>
+        <w:t>zumbachpi</w:t>
+      </w:r>
+      <w:r>
+        <w:rPr>
+          <w:color w:val="000000"/>
+        </w:rPr>
+        <w:t>spark</w:t>
+      </w:r>
+    </w:p>
+    <w:p>
+      <w:pPr>
+        <w:rPr>
+          <w:color w:val="000000"/>
+        </w:rPr>
+      </w:pPr>
+    </w:p>
+    <w:p>
+      <w:pPr>
+        <w:rPr>
+          <w:rStyle w:val="Hyperlink"/>
+          <w:rFonts w:ascii="Calibri" w:hAnsi="Calibri"/>
+        </w:rPr>
+      </w:pPr>
+    </w:p>
+    <w:p>
+      <w:pPr>
+        <w:rPr>
+          <w:rFonts w:ascii="Calibri" w:hAnsi="Calibri"/>
+          <w:color w:val="000000"/>
+        </w:rPr>
+      </w:pPr>
+      <w:r>
+        <w:rPr>
+          <w:rFonts w:ascii="Calibri" w:hAnsi="Calibri"/>
+          <w:color w:val="000000"/>
+        </w:rPr>
+        <w:t>Ent</w:t>
+      </w:r>
+      <w:r>
+        <w:rPr>
+          <w:rFonts w:ascii="Calibri" w:hAnsi="Calibri"/>
+          <w:color w:val="000000"/>
+        </w:rPr>
+        <w:t>er-PSSession -ComputerName m155</w:t>
+      </w:r>
+      <w:r>
+        <w:rPr>
+          <w:rFonts w:ascii="Calibri" w:hAnsi="Calibri"/>
+          <w:color w:val="000000"/>
+        </w:rPr>
+        <w:t>spark -Credential m</w:t>
+      </w:r>
+      <w:r>
+        <w:rPr>
+          <w:rFonts w:ascii="Calibri" w:hAnsi="Calibri"/>
+          <w:color w:val="000000"/>
+        </w:rPr>
+        <w:t>155</w:t>
+      </w:r>
+      <w:r>
+        <w:rPr>
+          <w:rFonts w:ascii="Calibri" w:hAnsi="Calibri"/>
+          <w:color w:val="000000"/>
+        </w:rPr>
+        <w:t>spark\Administrator</w:t>
+      </w:r>
+    </w:p>
+    <w:p>
+      <w:pPr>
+        <w:rPr>
+          <w:rFonts w:ascii="Calibri" w:hAnsi="Calibri"/>
+          <w:color w:val="000000"/>
+        </w:rPr>
+      </w:pPr>
+      <w:r>
+        <w:rPr>
+          <w:rFonts w:ascii="Calibri" w:hAnsi="Calibri"/>
+          <w:color w:val="000000"/>
+        </w:rPr>
+        <w:t>Enter-PSSession -ComputerN</w:t>
+      </w:r>
+      <w:r>
+        <w:rPr>
+          <w:rFonts w:ascii="Calibri" w:hAnsi="Calibri"/>
+          <w:color w:val="000000"/>
+        </w:rPr>
+        <w:t>ame m944spark -Credential m944</w:t>
+      </w:r>
+      <w:r>
+        <w:rPr>
+          <w:rFonts w:ascii="Calibri" w:hAnsi="Calibri"/>
+          <w:color w:val="000000"/>
+        </w:rPr>
+        <w:t>spark\Administrator</w:t>
+      </w:r>
+    </w:p>
+    <w:p>
+      <w:pPr>
+        <w:rPr>
+          <w:rFonts w:ascii="Calibri" w:hAnsi="Calibri"/>
+          <w:color w:val="000000"/>
+        </w:rPr>
+      </w:pPr>
+      <w:r>
+        <w:rPr>
+          <w:rFonts w:ascii="Calibri" w:hAnsi="Calibri"/>
+          <w:color w:val="000000"/>
+        </w:rPr>
+        <w:t>Enter-PSSession -ComputerName m1081spark -Credential m1081spark\Administrator</w:t>
+      </w:r>
+    </w:p>
+    <w:p>
+      <w:pPr>
+        <w:rPr>
+          <w:rFonts w:ascii="Calibri" w:hAnsi="Calibri"/>
+          <w:color w:val="000000"/>
+        </w:rPr>
+      </w:pPr>
+      <w:r>
+        <w:rPr>
+          <w:rFonts w:ascii="Calibri" w:hAnsi="Calibri"/>
+          <w:color w:val="000000"/>
+        </w:rPr>
+        <w:t>Enter-PSSession -ComputerN</w:t>
+      </w:r>
+      <w:r>
+        <w:rPr>
+          <w:rFonts w:ascii="Calibri" w:hAnsi="Calibri"/>
+          <w:color w:val="000000"/>
+        </w:rPr>
+        <w:t>ame m1087spark -Credential m1087</w:t>
+      </w:r>
+      <w:r>
+        <w:rPr>
+          <w:rFonts w:ascii="Calibri" w:hAnsi="Calibri"/>
+          <w:color w:val="000000"/>
+        </w:rPr>
+        <w:t>spark\Administrator</w:t>
+      </w:r>
+    </w:p>
+    <w:p>
+      <w:pPr>
+        <w:rPr>
+          <w:rFonts w:ascii="Calibri" w:hAnsi="Calibri"/>
+          <w:color w:val="000000"/>
+        </w:rPr>
+      </w:pPr>
+      <w:r>
+        <w:rPr>
+          <w:rFonts w:ascii="Calibri" w:hAnsi="Calibri"/>
+          <w:color w:val="000000"/>
+        </w:rPr>
+        <w:t>Enter-PSSession -ComputerN</w:t>
+      </w:r>
+      <w:r>
+        <w:rPr>
+          <w:rFonts w:ascii="Calibri" w:hAnsi="Calibri"/>
+          <w:color w:val="000000"/>
+        </w:rPr>
+        <w:t>ame zumbachpi -Credential zumbachpi</w:t>
+      </w:r>
+      <w:r>
+        <w:rPr>
+          <w:rFonts w:ascii="Calibri" w:hAnsi="Calibri"/>
+          <w:color w:val="000000"/>
+        </w:rPr>
+        <w:t>\Administrator</w:t>
+      </w:r>
+    </w:p>
+    <w:p>
+      <w:pPr>
+        <w:rPr>
+          <w:rFonts w:ascii="Calibri" w:hAnsi="Calibri"/>
+          <w:color w:val="000000"/>
+        </w:rPr>
+      </w:pPr>
+    </w:p>
+    <w:p>
+      <w:pPr>
+        <w:rPr>
+          <w:rFonts w:ascii="Calibri" w:hAnsi="Calibri"/>
+          <w:color w:val="000000"/>
+        </w:rPr>
+      </w:pPr>
+    </w:p>
+    <w:p>
+      <w:pPr>
+        <w:rPr>
+          <w:rFonts w:ascii="Calibri" w:hAnsi="Calibri"/>
+          <w:color w:val="000000"/>
+        </w:rPr>
+      </w:pPr>
+    </w:p>
+    <w:p>
+      <w:pPr>
+        <w:rPr>
           <w:sz w:val="44"/>
           <w:szCs w:val="44"/>
         </w:rPr>
       </w:pPr>
+      <w:r>
+        <w:rPr>
+          <w:sz w:val="44"/>
+          <w:szCs w:val="44"/>
+        </w:rPr>
+        <w:t>944</w:t>
+      </w:r>
+    </w:p>
+    <w:p>
+      <w:pPr>
+        <w:rPr>
+          <w:sz w:val="44"/>
+          <w:szCs w:val="44"/>
+        </w:rPr>
+      </w:pPr>
+      <w:r>
+        <w:rPr>
+          <w:sz w:val="44"/>
+          <w:szCs w:val="44"/>
+        </w:rPr>
+        <w:t>1081</w:t>
+      </w:r>
+    </w:p>
+    <w:p>
+      <w:pPr>
+        <w:rPr>
+          <w:sz w:val="44"/>
+          <w:szCs w:val="44"/>
+        </w:rPr>
+      </w:pPr>
+      <w:r>
+        <w:rPr>
+          <w:sz w:val="44"/>
+          <w:szCs w:val="44"/>
+        </w:rPr>
+        <w:t>155</w:t>
+      </w:r>
+    </w:p>
+    <w:p>
+      <w:pPr>
+        <w:rPr>
+          <w:sz w:val="44"/>
+          <w:szCs w:val="44"/>
+        </w:rPr>
+      </w:pPr>
+      <w:r>
+        <w:rPr>
+          <w:sz w:val="44"/>
+          <w:szCs w:val="44"/>
+        </w:rPr>
+        <w:t>1087</w:t>
+      </w:r>
+      <w:bookmarkStart w:id="0" w:name="_GoBack"/>
+      <w:bookmarkEnd w:id="0"/>
     </w:p>
     <w:sectPr>
       <w:pgSz w:w="15840" w:h="12240" w:orient="landscape"/>
@@ -1565,6 +1769,18 @@
       <w:u w:val="single"/>
     </w:rPr>
   </w:style>
+  <w:style w:type="character" w:styleId="FollowedHyperlink">
+    <w:name w:val="FollowedHyperlink"/>
+    <w:basedOn w:val="DefaultParagraphFont"/>
+    <w:uiPriority w:val="99"/>
+    <w:semiHidden/>
+    <w:unhideWhenUsed/>
+    <w:rsid w:val="006C5506"/>
+    <w:rPr>
+      <w:color w:val="954F72" w:themeColor="followedHyperlink"/>
+      <w:u w:val="single"/>
+    </w:rPr>
+  </w:style>
 </w:styles>
 </file>
 
@@ -1814,6 +2030,18 @@
     <w:rsid w:val="00D90C02"/>
     <w:rPr>
       <w:color w:val="0563C1" w:themeColor="hyperlink"/>
+      <w:u w:val="single"/>
+    </w:rPr>
+  </w:style>
+  <w:style w:type="character" w:styleId="FollowedHyperlink">
+    <w:name w:val="FollowedHyperlink"/>
+    <w:basedOn w:val="DefaultParagraphFont"/>
+    <w:uiPriority w:val="99"/>
+    <w:semiHidden/>
+    <w:unhideWhenUsed/>
+    <w:rsid w:val="006C5506"/>
+    <w:rPr>
+      <w:color w:val="954F72" w:themeColor="followedHyperlink"/>
       <w:u w:val="single"/>
     </w:rPr>
   </w:style>
@@ -2075,7 +2303,7 @@
   <a:extraClrSchemeLst/>
   <a:extLst>
     <a:ext uri="{05A4C25C-085E-4340-85A3-A5531E510DB2}">
-      <thm15:themeFamily xmlns:thm15="http://schemas.microsoft.com/office/thememl/2012/main" xmlns="" name="Office Theme" id="{62F939B6-93AF-4DB8-9C6B-D6C7DFDC589F}" vid="{4A3C46E8-61CC-4603-A589-7422A47A8E4A}"/>
+      <thm15:themeFamily xmlns="" xmlns:thm15="http://schemas.microsoft.com/office/thememl/2012/main" name="Office Theme" id="{62F939B6-93AF-4DB8-9C6B-D6C7DFDC589F}" vid="{4A3C46E8-61CC-4603-A589-7422A47A8E4A}"/>
     </a:ext>
   </a:extLst>
 </a:theme>

</xml_diff>